<commit_message>
Read assn1_Milestone.docx for explanation on finding "BBBB" on the stack.
Signed-off-by: Ron <ronngjianying@gmail.com>
</commit_message>
<xml_diff>
--- a/Assignment 1/assn1_Milestone.docx
+++ b/Assignment 1/assn1_Milestone.docx
@@ -1367,7 +1367,15 @@
           <w:sz w:val="24"/>
           <w:szCs w:val="24"/>
         </w:rPr>
-        <w:t xml:space="preserve"> 0xffbfdfbb</w:t>
+        <w:t xml:space="preserve"> 0xffbfdf</w:t>
+      </w:r>
+      <w:r>
+        <w:rPr>
+          <w:b/>
+          <w:sz w:val="24"/>
+          <w:szCs w:val="24"/>
+        </w:rPr>
+        <w:t>80</w:t>
       </w:r>
     </w:p>
     <w:p>
@@ -1452,14 +1460,16 @@
         </w:rPr>
         <w:t xml:space="preserve"> we need to overwrite return address (Saved EIP) at address </w:t>
       </w:r>
-      <w:r>
-        <w:rPr>
-          <w:b/>
-          <w:sz w:val="24"/>
-          <w:szCs w:val="24"/>
-        </w:rPr>
-        <w:t>0xffbfdd2c</w:t>
-      </w:r>
+      <w:proofErr w:type="spellStart"/>
+      <w:r>
+        <w:rPr>
+          <w:b/>
+          <w:sz w:val="24"/>
+          <w:szCs w:val="24"/>
+        </w:rPr>
+        <w:t>ffbfdcdc</w:t>
+      </w:r>
+      <w:proofErr w:type="spellEnd"/>
       <w:r>
         <w:rPr>
           <w:b/>
@@ -1491,39 +1501,38 @@
           <w:sz w:val="24"/>
           <w:szCs w:val="24"/>
         </w:rPr>
-        <w:t xml:space="preserve">We need to overwrite the first 3 hex digits which is equals to 4096 in decimal. </w:t>
-      </w:r>
-    </w:p>
-    <w:p>
-      <w:pPr>
-        <w:jc w:val="both"/>
-        <w:rPr>
-          <w:sz w:val="24"/>
-          <w:szCs w:val="24"/>
-        </w:rPr>
-      </w:pPr>
-    </w:p>
-    <w:p>
-      <w:pPr>
-        <w:jc w:val="both"/>
-        <w:rPr>
-          <w:sz w:val="24"/>
-          <w:szCs w:val="24"/>
-        </w:rPr>
-      </w:pPr>
-      <w:r>
-        <w:rPr>
-          <w:sz w:val="24"/>
-          <w:szCs w:val="24"/>
-        </w:rPr>
-        <w:t xml:space="preserve">To change 0xffbfdd2c to 0xffbfdfbb, we need to overwrite address </w:t>
-      </w:r>
-    </w:p>
-    <w:p>
-      <w:pPr>
-        <w:jc w:val="both"/>
-        <w:rPr>
-          <w:b/>
+        <w:t xml:space="preserve">Since %n overwrites 32 bits regardless, we shall separate 0xffbfdcfc to upper and lower addresses. </w:t>
+      </w:r>
+      <w:proofErr w:type="gramStart"/>
+      <w:r>
+        <w:rPr>
+          <w:sz w:val="24"/>
+          <w:szCs w:val="24"/>
+        </w:rPr>
+        <w:t>Therefore</w:t>
+      </w:r>
+      <w:proofErr w:type="gramEnd"/>
+      <w:r>
+        <w:rPr>
+          <w:sz w:val="24"/>
+          <w:szCs w:val="24"/>
+        </w:rPr>
+        <w:t xml:space="preserve"> we overwrite only the top 2 bytes and lower 2 bytes of the memory content.</w:t>
+      </w:r>
+    </w:p>
+    <w:p>
+      <w:pPr>
+        <w:jc w:val="both"/>
+        <w:rPr>
+          <w:sz w:val="24"/>
+          <w:szCs w:val="24"/>
+        </w:rPr>
+      </w:pPr>
+    </w:p>
+    <w:p>
+      <w:pPr>
+        <w:jc w:val="both"/>
+        <w:rPr>
           <w:sz w:val="24"/>
           <w:szCs w:val="24"/>
         </w:rPr>
@@ -1658,8 +1667,165 @@
         </w:rPr>
         <w:t>Overwrite upper 2 bytes and lower 2 bytes (easier).</w:t>
       </w:r>
+    </w:p>
+    <w:p>
+      <w:pPr>
+        <w:jc w:val="both"/>
+        <w:rPr>
+          <w:sz w:val="24"/>
+          <w:szCs w:val="24"/>
+        </w:rPr>
+      </w:pPr>
+    </w:p>
+    <w:p>
+      <w:pPr>
+        <w:jc w:val="both"/>
+        <w:rPr>
+          <w:sz w:val="24"/>
+          <w:szCs w:val="24"/>
+        </w:rPr>
+      </w:pPr>
+    </w:p>
+    <w:p>
+      <w:pPr>
+        <w:jc w:val="both"/>
+        <w:rPr>
+          <w:sz w:val="24"/>
+          <w:szCs w:val="24"/>
+        </w:rPr>
+      </w:pPr>
+    </w:p>
+    <w:p>
+      <w:pPr>
+        <w:jc w:val="both"/>
+        <w:rPr>
+          <w:sz w:val="24"/>
+          <w:szCs w:val="24"/>
+        </w:rPr>
+      </w:pPr>
+      <w:proofErr w:type="gramStart"/>
+      <w:r>
+        <w:rPr>
+          <w:sz w:val="24"/>
+          <w:szCs w:val="24"/>
+        </w:rPr>
+        <w:t>./</w:t>
+      </w:r>
+      <w:proofErr w:type="gramEnd"/>
+      <w:r>
+        <w:rPr>
+          <w:sz w:val="24"/>
+          <w:szCs w:val="24"/>
+        </w:rPr>
+        <w:t>s2 " BBBB%08x.%08x.%08x.%08x.%08x.%08x.%08x.%08x.%08x.%08x.%08x"</w:t>
+      </w:r>
+    </w:p>
+    <w:p>
+      <w:pPr>
+        <w:jc w:val="both"/>
+        <w:rPr>
+          <w:sz w:val="24"/>
+          <w:szCs w:val="24"/>
+        </w:rPr>
+      </w:pPr>
+      <w:r>
+        <w:rPr>
+          <w:sz w:val="24"/>
+          <w:szCs w:val="24"/>
+        </w:rPr>
+        <w:t>Usage:  BBBB000000c</w:t>
+      </w:r>
+      <w:proofErr w:type="gramStart"/>
+      <w:r>
+        <w:rPr>
+          <w:sz w:val="24"/>
+          <w:szCs w:val="24"/>
+        </w:rPr>
+        <w:t>8.08049860.ffbfdf</w:t>
+      </w:r>
+      <w:proofErr w:type="gramEnd"/>
+      <w:r>
+        <w:rPr>
+          <w:sz w:val="24"/>
+          <w:szCs w:val="24"/>
+        </w:rPr>
+        <w:t xml:space="preserve">0a.00000000.00000000.400197bc.ffbfdbe0.67617355.20203a65.42424242.78383025 </w:t>
+      </w:r>
+      <w:proofErr w:type="spellStart"/>
+      <w:r>
+        <w:rPr>
+          <w:sz w:val="24"/>
+          <w:szCs w:val="24"/>
+        </w:rPr>
+        <w:t>backup|restore|ls</w:t>
+      </w:r>
+      <w:proofErr w:type="spellEnd"/>
+      <w:r>
+        <w:rPr>
+          <w:sz w:val="24"/>
+          <w:szCs w:val="24"/>
+        </w:rPr>
+        <w:t xml:space="preserve"> pathname</w:t>
+      </w:r>
+    </w:p>
+    <w:p>
+      <w:pPr>
+        <w:jc w:val="both"/>
+        <w:rPr>
+          <w:sz w:val="24"/>
+          <w:szCs w:val="24"/>
+        </w:rPr>
+      </w:pPr>
+    </w:p>
+    <w:p>
+      <w:pPr>
+        <w:jc w:val="both"/>
+        <w:rPr>
+          <w:sz w:val="24"/>
+          <w:szCs w:val="24"/>
+        </w:rPr>
+      </w:pPr>
+      <w:r>
+        <w:rPr>
+          <w:sz w:val="24"/>
+          <w:szCs w:val="24"/>
+        </w:rPr>
+        <w:t>The above prints out 11 blocks of memory</w:t>
+      </w:r>
+      <w:r>
+        <w:rPr>
+          <w:sz w:val="24"/>
+          <w:szCs w:val="24"/>
+        </w:rPr>
+        <w:t xml:space="preserve">. It is imperative that we use any random </w:t>
+      </w:r>
+      <w:proofErr w:type="gramStart"/>
+      <w:r>
+        <w:rPr>
+          <w:sz w:val="24"/>
+          <w:szCs w:val="24"/>
+        </w:rPr>
+        <w:t>1 byte</w:t>
+      </w:r>
+      <w:proofErr w:type="gramEnd"/>
+      <w:r>
+        <w:rPr>
+          <w:sz w:val="24"/>
+          <w:szCs w:val="24"/>
+        </w:rPr>
+        <w:t xml:space="preserve"> character before “BBBB” to align BBBB to one memory block. Try it out yourself</w:t>
+      </w:r>
       <w:bookmarkStart w:id="0" w:name="_GoBack"/>
       <w:bookmarkEnd w:id="0"/>
+    </w:p>
+    <w:p>
+      <w:pPr>
+        <w:jc w:val="both"/>
+        <w:rPr>
+          <w:sz w:val="24"/>
+          <w:szCs w:val="24"/>
+        </w:rPr>
+      </w:pPr>
     </w:p>
     <w:sectPr>
       <w:pgSz w:w="11906" w:h="16838"/>
@@ -2274,6 +2440,11 @@
       <w:szCs w:val="20"/>
     </w:rPr>
   </w:style>
+  <w:style w:type="character" w:customStyle="1" w:styleId="actualtext">
+    <w:name w:val="actual_text"/>
+    <w:basedOn w:val="DefaultParagraphFont"/>
+    <w:rsid w:val="00661273"/>
+  </w:style>
 </w:styles>
 </file>
 

</xml_diff>

<commit_message>
Milestone text done. Assignment milestone completed.
Signed-off-by: Ron <ronngjianying@gmail.com>
</commit_message>
<xml_diff>
--- a/Assignment 1/assn1_Milestone.docx
+++ b/Assignment 1/assn1_Milestone.docx
@@ -41,15 +41,8 @@
         </w:rPr>
         <w:t xml:space="preserve"> description</w:t>
       </w:r>
-    </w:p>
-    <w:p>
-      <w:pPr>
-        <w:jc w:val="both"/>
-        <w:rPr>
-          <w:sz w:val="24"/>
-          <w:szCs w:val="24"/>
-        </w:rPr>
-      </w:pPr>
+      <w:bookmarkStart w:id="0" w:name="_GoBack"/>
+      <w:bookmarkEnd w:id="0"/>
     </w:p>
     <w:p>
       <w:pPr>
@@ -1215,7 +1208,1764 @@
           <w:szCs w:val="24"/>
           <w:u w:val="single"/>
         </w:rPr>
+        <w:t>Sploit</w:t>
+      </w:r>
+      <w:proofErr w:type="spellEnd"/>
+      <w:r>
+        <w:rPr>
+          <w:b/>
+          <w:sz w:val="24"/>
+          <w:szCs w:val="24"/>
+          <w:u w:val="single"/>
+        </w:rPr>
+        <w:t xml:space="preserve"> 1 fix</w:t>
+      </w:r>
+    </w:p>
+    <w:p>
+      <w:pPr>
+        <w:jc w:val="both"/>
+        <w:rPr>
+          <w:b/>
+          <w:sz w:val="24"/>
+          <w:szCs w:val="24"/>
+          <w:u w:val="single"/>
+        </w:rPr>
+      </w:pPr>
+    </w:p>
+    <w:p>
+      <w:pPr>
+        <w:jc w:val="both"/>
+        <w:rPr>
+          <w:sz w:val="24"/>
+          <w:szCs w:val="24"/>
+        </w:rPr>
+      </w:pPr>
+      <w:r>
+        <w:rPr>
+          <w:sz w:val="24"/>
+          <w:szCs w:val="24"/>
+        </w:rPr>
+        <w:t xml:space="preserve">A simple way to fix this flaw in the programming is to </w:t>
+      </w:r>
+      <w:r>
+        <w:rPr>
+          <w:sz w:val="24"/>
+          <w:szCs w:val="24"/>
+        </w:rPr>
+        <w:t xml:space="preserve">first read the file and check the number of characters. If the number of characters read exceeds the buffer size, then the function would </w:t>
+      </w:r>
+      <w:proofErr w:type="gramStart"/>
+      <w:r>
+        <w:rPr>
+          <w:sz w:val="24"/>
+          <w:szCs w:val="24"/>
+        </w:rPr>
+        <w:t>return</w:t>
+      </w:r>
+      <w:proofErr w:type="gramEnd"/>
+      <w:r>
+        <w:rPr>
+          <w:sz w:val="24"/>
+          <w:szCs w:val="24"/>
+        </w:rPr>
+        <w:t xml:space="preserve"> and the buffer does not get </w:t>
+      </w:r>
+      <w:r>
+        <w:rPr>
+          <w:sz w:val="24"/>
+          <w:szCs w:val="24"/>
+        </w:rPr>
+        <w:t>overflowed.</w:t>
+      </w:r>
+    </w:p>
+    <w:p>
+      <w:pPr>
+        <w:jc w:val="both"/>
+        <w:rPr>
+          <w:sz w:val="24"/>
+          <w:szCs w:val="24"/>
+        </w:rPr>
+      </w:pPr>
+    </w:p>
+    <w:p>
+      <w:pPr>
+        <w:jc w:val="both"/>
+        <w:rPr>
+          <w:sz w:val="24"/>
+          <w:szCs w:val="24"/>
+        </w:rPr>
+      </w:pPr>
+    </w:p>
+    <w:p>
+      <w:pPr>
+        <w:jc w:val="both"/>
+        <w:rPr>
+          <w:b/>
+          <w:sz w:val="24"/>
+          <w:szCs w:val="24"/>
+          <w:u w:val="single"/>
+        </w:rPr>
+      </w:pPr>
+      <w:proofErr w:type="spellStart"/>
+      <w:r>
+        <w:rPr>
+          <w:b/>
+          <w:sz w:val="24"/>
+          <w:szCs w:val="24"/>
+          <w:u w:val="single"/>
+        </w:rPr>
+        <w:t>Sploit</w:t>
+      </w:r>
+      <w:proofErr w:type="spellEnd"/>
+      <w:r>
+        <w:rPr>
+          <w:b/>
+          <w:sz w:val="24"/>
+          <w:szCs w:val="24"/>
+          <w:u w:val="single"/>
+        </w:rPr>
+        <w:t xml:space="preserve"> 2</w:t>
+      </w:r>
+    </w:p>
+    <w:p>
+      <w:pPr>
+        <w:jc w:val="both"/>
+        <w:rPr>
+          <w:b/>
+          <w:sz w:val="24"/>
+          <w:szCs w:val="24"/>
+        </w:rPr>
+      </w:pPr>
+    </w:p>
+    <w:p>
+      <w:pPr>
+        <w:jc w:val="both"/>
+        <w:rPr>
+          <w:sz w:val="24"/>
+          <w:szCs w:val="24"/>
+        </w:rPr>
+      </w:pPr>
+      <w:r>
+        <w:rPr>
+          <w:sz w:val="24"/>
+          <w:szCs w:val="24"/>
+        </w:rPr>
+        <w:t xml:space="preserve">For Sploit2, we a targeting a format string vulnerability in the usage function. Specifically, the </w:t>
+      </w:r>
+      <w:proofErr w:type="spellStart"/>
+      <w:r>
+        <w:rPr>
+          <w:sz w:val="24"/>
+          <w:szCs w:val="24"/>
+        </w:rPr>
+        <w:t>printf</w:t>
+      </w:r>
+      <w:proofErr w:type="spellEnd"/>
+      <w:r>
+        <w:rPr>
+          <w:sz w:val="24"/>
+          <w:szCs w:val="24"/>
+        </w:rPr>
+        <w:t xml:space="preserve"> function in </w:t>
+      </w:r>
+      <w:proofErr w:type="gramStart"/>
+      <w:r>
+        <w:rPr>
+          <w:sz w:val="24"/>
+          <w:szCs w:val="24"/>
+        </w:rPr>
+        <w:t>usage(</w:t>
+      </w:r>
+      <w:proofErr w:type="gramEnd"/>
+      <w:r>
+        <w:rPr>
+          <w:sz w:val="24"/>
+          <w:szCs w:val="24"/>
+        </w:rPr>
+        <w:t>) as shown below.</w:t>
+      </w:r>
+    </w:p>
+    <w:p>
+      <w:pPr>
+        <w:shd w:val="clear" w:color="auto" w:fill="FFFFFF"/>
+        <w:spacing w:after="0" w:line="240" w:lineRule="auto"/>
+        <w:rPr>
+          <w:rFonts w:ascii="Courier New" w:eastAsia="Times New Roman" w:hAnsi="Courier New" w:cs="Courier New"/>
+          <w:color w:val="000000"/>
+          <w:sz w:val="20"/>
+          <w:szCs w:val="20"/>
+          <w:lang w:eastAsia="en-SG"/>
+        </w:rPr>
+      </w:pPr>
+      <w:r>
+        <w:rPr>
+          <w:rFonts w:ascii="Courier New" w:eastAsia="Times New Roman" w:hAnsi="Courier New" w:cs="Courier New"/>
+          <w:color w:val="8000FF"/>
+          <w:sz w:val="20"/>
+          <w:szCs w:val="20"/>
+          <w:lang w:eastAsia="en-SG"/>
+        </w:rPr>
+        <w:t>static</w:t>
+      </w:r>
+    </w:p>
+    <w:p>
+      <w:pPr>
+        <w:shd w:val="clear" w:color="auto" w:fill="FFFFFF"/>
+        <w:spacing w:after="0" w:line="240" w:lineRule="auto"/>
+        <w:rPr>
+          <w:rFonts w:ascii="Courier New" w:eastAsia="Times New Roman" w:hAnsi="Courier New" w:cs="Courier New"/>
+          <w:color w:val="000000"/>
+          <w:sz w:val="20"/>
+          <w:szCs w:val="20"/>
+          <w:lang w:eastAsia="en-SG"/>
+        </w:rPr>
+      </w:pPr>
+      <w:r>
+        <w:rPr>
+          <w:rFonts w:ascii="Courier New" w:eastAsia="Times New Roman" w:hAnsi="Courier New" w:cs="Courier New"/>
+          <w:color w:val="8000FF"/>
+          <w:sz w:val="20"/>
+          <w:szCs w:val="20"/>
+          <w:lang w:eastAsia="en-SG"/>
+        </w:rPr>
+        <w:t>void</w:t>
+      </w:r>
+      <w:r>
+        <w:rPr>
+          <w:rFonts w:ascii="Courier New" w:eastAsia="Times New Roman" w:hAnsi="Courier New" w:cs="Courier New"/>
+          <w:color w:val="000000"/>
+          <w:sz w:val="20"/>
+          <w:szCs w:val="20"/>
+          <w:lang w:eastAsia="en-SG"/>
+        </w:rPr>
+        <w:t xml:space="preserve"> </w:t>
+      </w:r>
+      <w:proofErr w:type="gramStart"/>
+      <w:r>
+        <w:rPr>
+          <w:rFonts w:ascii="Courier New" w:eastAsia="Times New Roman" w:hAnsi="Courier New" w:cs="Courier New"/>
+          <w:color w:val="000000"/>
+          <w:sz w:val="20"/>
+          <w:szCs w:val="20"/>
+          <w:lang w:eastAsia="en-SG"/>
+        </w:rPr>
+        <w:t>usage</w:t>
+      </w:r>
+      <w:r>
+        <w:rPr>
+          <w:rFonts w:ascii="Courier New" w:eastAsia="Times New Roman" w:hAnsi="Courier New" w:cs="Courier New"/>
+          <w:b/>
+          <w:bCs/>
+          <w:color w:val="000080"/>
+          <w:sz w:val="20"/>
+          <w:szCs w:val="20"/>
+          <w:lang w:eastAsia="en-SG"/>
+        </w:rPr>
+        <w:t>(</w:t>
+      </w:r>
+      <w:proofErr w:type="gramEnd"/>
+      <w:r>
+        <w:rPr>
+          <w:rFonts w:ascii="Courier New" w:eastAsia="Times New Roman" w:hAnsi="Courier New" w:cs="Courier New"/>
+          <w:color w:val="8000FF"/>
+          <w:sz w:val="20"/>
+          <w:szCs w:val="20"/>
+          <w:lang w:eastAsia="en-SG"/>
+        </w:rPr>
+        <w:t>char</w:t>
+      </w:r>
+      <w:r>
+        <w:rPr>
+          <w:rFonts w:ascii="Courier New" w:eastAsia="Times New Roman" w:hAnsi="Courier New" w:cs="Courier New"/>
+          <w:b/>
+          <w:bCs/>
+          <w:color w:val="000080"/>
+          <w:sz w:val="20"/>
+          <w:szCs w:val="20"/>
+          <w:lang w:eastAsia="en-SG"/>
+        </w:rPr>
+        <w:t>*</w:t>
+      </w:r>
+      <w:r>
+        <w:rPr>
+          <w:rFonts w:ascii="Courier New" w:eastAsia="Times New Roman" w:hAnsi="Courier New" w:cs="Courier New"/>
+          <w:color w:val="000000"/>
+          <w:sz w:val="20"/>
+          <w:szCs w:val="20"/>
+          <w:lang w:eastAsia="en-SG"/>
+        </w:rPr>
+        <w:t xml:space="preserve"> parameter</w:t>
+      </w:r>
+      <w:r>
+        <w:rPr>
+          <w:rFonts w:ascii="Courier New" w:eastAsia="Times New Roman" w:hAnsi="Courier New" w:cs="Courier New"/>
+          <w:b/>
+          <w:bCs/>
+          <w:color w:val="000080"/>
+          <w:sz w:val="20"/>
+          <w:szCs w:val="20"/>
+          <w:lang w:eastAsia="en-SG"/>
+        </w:rPr>
+        <w:t>)</w:t>
+      </w:r>
+    </w:p>
+    <w:p>
+      <w:pPr>
+        <w:shd w:val="clear" w:color="auto" w:fill="FFFFFF"/>
+        <w:spacing w:after="0" w:line="240" w:lineRule="auto"/>
+        <w:rPr>
+          <w:rFonts w:ascii="Courier New" w:eastAsia="Times New Roman" w:hAnsi="Courier New" w:cs="Courier New"/>
+          <w:color w:val="000000"/>
+          <w:sz w:val="20"/>
+          <w:szCs w:val="20"/>
+          <w:lang w:eastAsia="en-SG"/>
+        </w:rPr>
+      </w:pPr>
+      <w:r>
+        <w:rPr>
+          <w:rFonts w:ascii="Courier New" w:eastAsia="Times New Roman" w:hAnsi="Courier New" w:cs="Courier New"/>
+          <w:b/>
+          <w:bCs/>
+          <w:color w:val="000080"/>
+          <w:sz w:val="20"/>
+          <w:szCs w:val="20"/>
+          <w:lang w:eastAsia="en-SG"/>
+        </w:rPr>
+        <w:t>{</w:t>
+      </w:r>
+    </w:p>
+    <w:p>
+      <w:pPr>
+        <w:shd w:val="clear" w:color="auto" w:fill="FFFFFF"/>
+        <w:spacing w:after="0" w:line="240" w:lineRule="auto"/>
+        <w:rPr>
+          <w:rFonts w:ascii="Courier New" w:eastAsia="Times New Roman" w:hAnsi="Courier New" w:cs="Courier New"/>
+          <w:color w:val="000000"/>
+          <w:sz w:val="20"/>
+          <w:szCs w:val="20"/>
+          <w:lang w:eastAsia="en-SG"/>
+        </w:rPr>
+      </w:pPr>
+      <w:r>
+        <w:rPr>
+          <w:rFonts w:ascii="Courier New" w:eastAsia="Times New Roman" w:hAnsi="Courier New" w:cs="Courier New"/>
+          <w:color w:val="000000"/>
+          <w:sz w:val="20"/>
+          <w:szCs w:val="20"/>
+          <w:lang w:eastAsia="en-SG"/>
+        </w:rPr>
+        <w:t xml:space="preserve">  </w:t>
+      </w:r>
+      <w:r>
+        <w:rPr>
+          <w:rFonts w:ascii="Courier New" w:eastAsia="Times New Roman" w:hAnsi="Courier New" w:cs="Courier New"/>
+          <w:color w:val="8000FF"/>
+          <w:sz w:val="20"/>
+          <w:szCs w:val="20"/>
+          <w:lang w:eastAsia="en-SG"/>
+        </w:rPr>
+        <w:t>char</w:t>
+      </w:r>
+      <w:r>
+        <w:rPr>
+          <w:rFonts w:ascii="Courier New" w:eastAsia="Times New Roman" w:hAnsi="Courier New" w:cs="Courier New"/>
+          <w:color w:val="000000"/>
+          <w:sz w:val="20"/>
+          <w:szCs w:val="20"/>
+          <w:lang w:eastAsia="en-SG"/>
+        </w:rPr>
+        <w:t xml:space="preserve"> </w:t>
+      </w:r>
+      <w:proofErr w:type="gramStart"/>
+      <w:r>
+        <w:rPr>
+          <w:rFonts w:ascii="Courier New" w:eastAsia="Times New Roman" w:hAnsi="Courier New" w:cs="Courier New"/>
+          <w:color w:val="000000"/>
+          <w:sz w:val="20"/>
+          <w:szCs w:val="20"/>
+          <w:lang w:eastAsia="en-SG"/>
+        </w:rPr>
+        <w:t>output</w:t>
+      </w:r>
+      <w:r>
+        <w:rPr>
+          <w:rFonts w:ascii="Courier New" w:eastAsia="Times New Roman" w:hAnsi="Courier New" w:cs="Courier New"/>
+          <w:b/>
+          <w:bCs/>
+          <w:color w:val="000080"/>
+          <w:sz w:val="20"/>
+          <w:szCs w:val="20"/>
+          <w:lang w:eastAsia="en-SG"/>
+        </w:rPr>
+        <w:t>[</w:t>
+      </w:r>
+      <w:proofErr w:type="gramEnd"/>
+      <w:r>
+        <w:rPr>
+          <w:rFonts w:ascii="Courier New" w:eastAsia="Times New Roman" w:hAnsi="Courier New" w:cs="Courier New"/>
+          <w:color w:val="FF8000"/>
+          <w:sz w:val="20"/>
+          <w:szCs w:val="20"/>
+          <w:lang w:eastAsia="en-SG"/>
+        </w:rPr>
+        <w:t>200</w:t>
+      </w:r>
+      <w:r>
+        <w:rPr>
+          <w:rFonts w:ascii="Courier New" w:eastAsia="Times New Roman" w:hAnsi="Courier New" w:cs="Courier New"/>
+          <w:b/>
+          <w:bCs/>
+          <w:color w:val="000080"/>
+          <w:sz w:val="20"/>
+          <w:szCs w:val="20"/>
+          <w:lang w:eastAsia="en-SG"/>
+        </w:rPr>
+        <w:t>];</w:t>
+      </w:r>
+    </w:p>
+    <w:p>
+      <w:pPr>
+        <w:shd w:val="clear" w:color="auto" w:fill="FFFFFF"/>
+        <w:spacing w:after="0" w:line="240" w:lineRule="auto"/>
+        <w:rPr>
+          <w:rFonts w:ascii="Courier New" w:eastAsia="Times New Roman" w:hAnsi="Courier New" w:cs="Courier New"/>
+          <w:color w:val="000000"/>
+          <w:sz w:val="20"/>
+          <w:szCs w:val="20"/>
+          <w:lang w:eastAsia="en-SG"/>
+        </w:rPr>
+      </w:pPr>
+    </w:p>
+    <w:p>
+      <w:pPr>
+        <w:shd w:val="clear" w:color="auto" w:fill="FFFFFF"/>
+        <w:spacing w:after="0" w:line="240" w:lineRule="auto"/>
+        <w:rPr>
+          <w:rFonts w:ascii="Courier New" w:eastAsia="Times New Roman" w:hAnsi="Courier New" w:cs="Courier New"/>
+          <w:color w:val="000000"/>
+          <w:sz w:val="20"/>
+          <w:szCs w:val="20"/>
+          <w:lang w:eastAsia="en-SG"/>
+        </w:rPr>
+      </w:pPr>
+      <w:r>
+        <w:rPr>
+          <w:rFonts w:ascii="Courier New" w:eastAsia="Times New Roman" w:hAnsi="Courier New" w:cs="Courier New"/>
+          <w:color w:val="000000"/>
+          <w:sz w:val="20"/>
+          <w:szCs w:val="20"/>
+          <w:lang w:eastAsia="en-SG"/>
+        </w:rPr>
+        <w:t xml:space="preserve">  </w:t>
+      </w:r>
+      <w:proofErr w:type="spellStart"/>
+      <w:proofErr w:type="gramStart"/>
+      <w:r>
+        <w:rPr>
+          <w:rFonts w:ascii="Courier New" w:eastAsia="Times New Roman" w:hAnsi="Courier New" w:cs="Courier New"/>
+          <w:color w:val="000000"/>
+          <w:sz w:val="20"/>
+          <w:szCs w:val="20"/>
+          <w:lang w:eastAsia="en-SG"/>
+        </w:rPr>
+        <w:t>snprintf</w:t>
+      </w:r>
+      <w:proofErr w:type="spellEnd"/>
+      <w:r>
+        <w:rPr>
+          <w:rFonts w:ascii="Courier New" w:eastAsia="Times New Roman" w:hAnsi="Courier New" w:cs="Courier New"/>
+          <w:b/>
+          <w:bCs/>
+          <w:color w:val="000080"/>
+          <w:sz w:val="20"/>
+          <w:szCs w:val="20"/>
+          <w:lang w:eastAsia="en-SG"/>
+        </w:rPr>
+        <w:t>(</w:t>
+      </w:r>
+      <w:proofErr w:type="gramEnd"/>
+      <w:r>
+        <w:rPr>
+          <w:rFonts w:ascii="Courier New" w:eastAsia="Times New Roman" w:hAnsi="Courier New" w:cs="Courier New"/>
+          <w:color w:val="000000"/>
+          <w:sz w:val="20"/>
+          <w:szCs w:val="20"/>
+          <w:lang w:eastAsia="en-SG"/>
+        </w:rPr>
+        <w:t>output</w:t>
+      </w:r>
+      <w:r>
+        <w:rPr>
+          <w:rFonts w:ascii="Courier New" w:eastAsia="Times New Roman" w:hAnsi="Courier New" w:cs="Courier New"/>
+          <w:b/>
+          <w:bCs/>
+          <w:color w:val="000080"/>
+          <w:sz w:val="20"/>
+          <w:szCs w:val="20"/>
+          <w:lang w:eastAsia="en-SG"/>
+        </w:rPr>
+        <w:t>,</w:t>
+      </w:r>
+      <w:r>
+        <w:rPr>
+          <w:rFonts w:ascii="Courier New" w:eastAsia="Times New Roman" w:hAnsi="Courier New" w:cs="Courier New"/>
+          <w:color w:val="000000"/>
+          <w:sz w:val="20"/>
+          <w:szCs w:val="20"/>
+          <w:lang w:eastAsia="en-SG"/>
+        </w:rPr>
+        <w:t xml:space="preserve"> </w:t>
+      </w:r>
+      <w:proofErr w:type="spellStart"/>
+      <w:r>
+        <w:rPr>
+          <w:rFonts w:ascii="Courier New" w:eastAsia="Times New Roman" w:hAnsi="Courier New" w:cs="Courier New"/>
+          <w:b/>
+          <w:bCs/>
+          <w:color w:val="0000FF"/>
+          <w:sz w:val="20"/>
+          <w:szCs w:val="20"/>
+          <w:lang w:eastAsia="en-SG"/>
+        </w:rPr>
+        <w:t>sizeof</w:t>
+      </w:r>
+      <w:proofErr w:type="spellEnd"/>
+      <w:r>
+        <w:rPr>
+          <w:rFonts w:ascii="Courier New" w:eastAsia="Times New Roman" w:hAnsi="Courier New" w:cs="Courier New"/>
+          <w:b/>
+          <w:bCs/>
+          <w:color w:val="000080"/>
+          <w:sz w:val="20"/>
+          <w:szCs w:val="20"/>
+          <w:lang w:eastAsia="en-SG"/>
+        </w:rPr>
+        <w:t>(</w:t>
+      </w:r>
+      <w:r>
+        <w:rPr>
+          <w:rFonts w:ascii="Courier New" w:eastAsia="Times New Roman" w:hAnsi="Courier New" w:cs="Courier New"/>
+          <w:color w:val="000000"/>
+          <w:sz w:val="20"/>
+          <w:szCs w:val="20"/>
+          <w:lang w:eastAsia="en-SG"/>
+        </w:rPr>
+        <w:t>output</w:t>
+      </w:r>
+      <w:r>
+        <w:rPr>
+          <w:rFonts w:ascii="Courier New" w:eastAsia="Times New Roman" w:hAnsi="Courier New" w:cs="Courier New"/>
+          <w:b/>
+          <w:bCs/>
+          <w:color w:val="000080"/>
+          <w:sz w:val="20"/>
+          <w:szCs w:val="20"/>
+          <w:lang w:eastAsia="en-SG"/>
+        </w:rPr>
+        <w:t>),</w:t>
+      </w:r>
+    </w:p>
+    <w:p>
+      <w:pPr>
+        <w:shd w:val="clear" w:color="auto" w:fill="FFFFFF"/>
+        <w:spacing w:after="0" w:line="240" w:lineRule="auto"/>
+        <w:rPr>
+          <w:rFonts w:ascii="Courier New" w:eastAsia="Times New Roman" w:hAnsi="Courier New" w:cs="Courier New"/>
+          <w:color w:val="000000"/>
+          <w:sz w:val="20"/>
+          <w:szCs w:val="20"/>
+          <w:lang w:eastAsia="en-SG"/>
+        </w:rPr>
+      </w:pPr>
+      <w:r>
+        <w:rPr>
+          <w:rFonts w:ascii="Courier New" w:eastAsia="Times New Roman" w:hAnsi="Courier New" w:cs="Courier New"/>
+          <w:color w:val="000000"/>
+          <w:sz w:val="20"/>
+          <w:szCs w:val="20"/>
+          <w:lang w:eastAsia="en-SG"/>
+        </w:rPr>
+        <w:t xml:space="preserve">        </w:t>
+      </w:r>
+      <w:r>
+        <w:rPr>
+          <w:rFonts w:ascii="Courier New" w:eastAsia="Times New Roman" w:hAnsi="Courier New" w:cs="Courier New"/>
+          <w:color w:val="808080"/>
+          <w:sz w:val="20"/>
+          <w:szCs w:val="20"/>
+          <w:lang w:eastAsia="en-SG"/>
+        </w:rPr>
+        <w:t xml:space="preserve">"Usage: %.110s </w:t>
+      </w:r>
+      <w:proofErr w:type="spellStart"/>
+      <w:r>
+        <w:rPr>
+          <w:rFonts w:ascii="Courier New" w:eastAsia="Times New Roman" w:hAnsi="Courier New" w:cs="Courier New"/>
+          <w:color w:val="808080"/>
+          <w:sz w:val="20"/>
+          <w:szCs w:val="20"/>
+          <w:lang w:eastAsia="en-SG"/>
+        </w:rPr>
+        <w:t>backup|restore|ls</w:t>
+      </w:r>
+      <w:proofErr w:type="spellEnd"/>
+      <w:r>
+        <w:rPr>
+          <w:rFonts w:ascii="Courier New" w:eastAsia="Times New Roman" w:hAnsi="Courier New" w:cs="Courier New"/>
+          <w:color w:val="808080"/>
+          <w:sz w:val="20"/>
+          <w:szCs w:val="20"/>
+          <w:lang w:eastAsia="en-SG"/>
+        </w:rPr>
+        <w:t xml:space="preserve"> pathname\n"</w:t>
+      </w:r>
+      <w:r>
+        <w:rPr>
+          <w:rFonts w:ascii="Courier New" w:eastAsia="Times New Roman" w:hAnsi="Courier New" w:cs="Courier New"/>
+          <w:b/>
+          <w:bCs/>
+          <w:color w:val="000080"/>
+          <w:sz w:val="20"/>
+          <w:szCs w:val="20"/>
+          <w:lang w:eastAsia="en-SG"/>
+        </w:rPr>
+        <w:t>,</w:t>
+      </w:r>
+      <w:r>
+        <w:rPr>
+          <w:rFonts w:ascii="Courier New" w:eastAsia="Times New Roman" w:hAnsi="Courier New" w:cs="Courier New"/>
+          <w:color w:val="000000"/>
+          <w:sz w:val="20"/>
+          <w:szCs w:val="20"/>
+          <w:lang w:eastAsia="en-SG"/>
+        </w:rPr>
+        <w:t xml:space="preserve"> parameter</w:t>
+      </w:r>
+      <w:r>
+        <w:rPr>
+          <w:rFonts w:ascii="Courier New" w:eastAsia="Times New Roman" w:hAnsi="Courier New" w:cs="Courier New"/>
+          <w:b/>
+          <w:bCs/>
+          <w:color w:val="000080"/>
+          <w:sz w:val="20"/>
+          <w:szCs w:val="20"/>
+          <w:lang w:eastAsia="en-SG"/>
+        </w:rPr>
+        <w:t>);</w:t>
+      </w:r>
+    </w:p>
+    <w:p>
+      <w:pPr>
+        <w:shd w:val="clear" w:color="auto" w:fill="FFFFFF"/>
+        <w:spacing w:after="0" w:line="240" w:lineRule="auto"/>
+        <w:rPr>
+          <w:rFonts w:ascii="Courier New" w:eastAsia="Times New Roman" w:hAnsi="Courier New" w:cs="Courier New"/>
+          <w:color w:val="000000"/>
+          <w:sz w:val="20"/>
+          <w:szCs w:val="20"/>
+          <w:lang w:eastAsia="en-SG"/>
+        </w:rPr>
+      </w:pPr>
+    </w:p>
+    <w:p>
+      <w:pPr>
+        <w:shd w:val="clear" w:color="auto" w:fill="FFFFFF"/>
+        <w:spacing w:after="0" w:line="240" w:lineRule="auto"/>
+        <w:rPr>
+          <w:rFonts w:ascii="Courier New" w:eastAsia="Times New Roman" w:hAnsi="Courier New" w:cs="Courier New"/>
+          <w:color w:val="000000"/>
+          <w:sz w:val="20"/>
+          <w:szCs w:val="20"/>
+          <w:lang w:eastAsia="en-SG"/>
+        </w:rPr>
+      </w:pPr>
+      <w:r>
+        <w:rPr>
+          <w:rFonts w:ascii="Courier New" w:eastAsia="Times New Roman" w:hAnsi="Courier New" w:cs="Courier New"/>
+          <w:color w:val="000000"/>
+          <w:sz w:val="20"/>
+          <w:szCs w:val="20"/>
+          <w:lang w:eastAsia="en-SG"/>
+        </w:rPr>
+        <w:t xml:space="preserve">  </w:t>
+      </w:r>
+      <w:proofErr w:type="spellStart"/>
+      <w:r>
+        <w:rPr>
+          <w:rFonts w:ascii="Courier New" w:eastAsia="Times New Roman" w:hAnsi="Courier New" w:cs="Courier New"/>
+          <w:color w:val="000000"/>
+          <w:sz w:val="20"/>
+          <w:szCs w:val="20"/>
+          <w:lang w:eastAsia="en-SG"/>
+        </w:rPr>
+        <w:t>printf</w:t>
+      </w:r>
+      <w:proofErr w:type="spellEnd"/>
+      <w:r>
+        <w:rPr>
+          <w:rFonts w:ascii="Courier New" w:eastAsia="Times New Roman" w:hAnsi="Courier New" w:cs="Courier New"/>
+          <w:b/>
+          <w:bCs/>
+          <w:color w:val="000080"/>
+          <w:sz w:val="20"/>
+          <w:szCs w:val="20"/>
+          <w:lang w:eastAsia="en-SG"/>
+        </w:rPr>
+        <w:t>(</w:t>
+      </w:r>
+      <w:r>
+        <w:rPr>
+          <w:rFonts w:ascii="Courier New" w:eastAsia="Times New Roman" w:hAnsi="Courier New" w:cs="Courier New"/>
+          <w:color w:val="000000"/>
+          <w:sz w:val="20"/>
+          <w:szCs w:val="20"/>
+          <w:lang w:eastAsia="en-SG"/>
+        </w:rPr>
+        <w:t>output</w:t>
+      </w:r>
+      <w:r>
+        <w:rPr>
+          <w:rFonts w:ascii="Courier New" w:eastAsia="Times New Roman" w:hAnsi="Courier New" w:cs="Courier New"/>
+          <w:b/>
+          <w:bCs/>
+          <w:color w:val="000080"/>
+          <w:sz w:val="20"/>
+          <w:szCs w:val="20"/>
+          <w:lang w:eastAsia="en-SG"/>
+        </w:rPr>
+        <w:t>);</w:t>
+      </w:r>
+    </w:p>
+    <w:p>
+      <w:pPr>
+        <w:shd w:val="clear" w:color="auto" w:fill="FFFFFF"/>
+        <w:spacing w:after="0" w:line="240" w:lineRule="auto"/>
+        <w:rPr>
+          <w:rFonts w:ascii="Times New Roman" w:eastAsia="Times New Roman" w:hAnsi="Times New Roman" w:cs="Times New Roman"/>
+          <w:sz w:val="24"/>
+          <w:szCs w:val="24"/>
+          <w:lang w:eastAsia="en-SG"/>
+        </w:rPr>
+      </w:pPr>
+      <w:r>
+        <w:rPr>
+          <w:rFonts w:ascii="Courier New" w:eastAsia="Times New Roman" w:hAnsi="Courier New" w:cs="Courier New"/>
+          <w:b/>
+          <w:bCs/>
+          <w:color w:val="000080"/>
+          <w:sz w:val="20"/>
+          <w:szCs w:val="20"/>
+          <w:lang w:eastAsia="en-SG"/>
+        </w:rPr>
+        <w:t>}</w:t>
+      </w:r>
+    </w:p>
+    <w:p>
+      <w:pPr>
+        <w:jc w:val="both"/>
+        <w:rPr>
+          <w:sz w:val="24"/>
+          <w:szCs w:val="24"/>
+        </w:rPr>
+      </w:pPr>
+    </w:p>
+    <w:p>
+      <w:pPr>
+        <w:jc w:val="both"/>
+        <w:rPr>
+          <w:sz w:val="24"/>
+          <w:szCs w:val="24"/>
+        </w:rPr>
+      </w:pPr>
+      <w:r>
+        <w:rPr>
+          <w:sz w:val="24"/>
+          <w:szCs w:val="24"/>
+        </w:rPr>
+        <w:t xml:space="preserve">By using the </w:t>
+      </w:r>
+      <w:proofErr w:type="spellStart"/>
+      <w:r>
+        <w:rPr>
+          <w:sz w:val="24"/>
+          <w:szCs w:val="24"/>
+        </w:rPr>
+        <w:t>printf</w:t>
+      </w:r>
+      <w:proofErr w:type="spellEnd"/>
+      <w:r>
+        <w:rPr>
+          <w:sz w:val="24"/>
+          <w:szCs w:val="24"/>
+        </w:rPr>
+        <w:t xml:space="preserve"> function this way, users would be able to read the program’s memory and write to arbitrary addresses via the use of format specifiers. This means that any format specifiers in </w:t>
+      </w:r>
+      <w:r>
+        <w:rPr>
+          <w:b/>
+          <w:sz w:val="24"/>
+          <w:szCs w:val="24"/>
+        </w:rPr>
+        <w:t>output</w:t>
+      </w:r>
+      <w:r>
+        <w:rPr>
+          <w:sz w:val="24"/>
+          <w:szCs w:val="24"/>
+        </w:rPr>
+        <w:t xml:space="preserve"> would be interpreted as formatting information. As a result, writing %x into output would cause the </w:t>
+      </w:r>
+      <w:proofErr w:type="spellStart"/>
+      <w:r>
+        <w:rPr>
+          <w:sz w:val="24"/>
+          <w:szCs w:val="24"/>
+        </w:rPr>
+        <w:t>printf</w:t>
+      </w:r>
+      <w:proofErr w:type="spellEnd"/>
+      <w:r>
+        <w:rPr>
+          <w:sz w:val="24"/>
+          <w:szCs w:val="24"/>
+        </w:rPr>
+        <w:t xml:space="preserve"> function to print out an element on the stack as a hexadecimal character even if it isn’t one.</w:t>
+      </w:r>
+    </w:p>
+    <w:p>
+      <w:pPr>
+        <w:jc w:val="both"/>
+        <w:rPr>
+          <w:sz w:val="24"/>
+          <w:szCs w:val="24"/>
+        </w:rPr>
+      </w:pPr>
+    </w:p>
+    <w:p>
+      <w:pPr>
+        <w:jc w:val="both"/>
+        <w:rPr>
+          <w:sz w:val="24"/>
+          <w:szCs w:val="24"/>
+        </w:rPr>
+      </w:pPr>
+      <w:r>
+        <w:rPr>
+          <w:sz w:val="24"/>
+          <w:szCs w:val="24"/>
+        </w:rPr>
+        <w:t>The exploit is done by storing the shell code in the environment variable unlike sploit1 since we do not have a buffer to store it in this time.</w:t>
+      </w:r>
+    </w:p>
+    <w:p>
+      <w:pPr>
+        <w:jc w:val="both"/>
+        <w:rPr>
+          <w:sz w:val="24"/>
+          <w:szCs w:val="24"/>
+        </w:rPr>
+      </w:pPr>
+    </w:p>
+    <w:p>
+      <w:pPr>
+        <w:jc w:val="both"/>
+        <w:rPr>
+          <w:sz w:val="24"/>
+          <w:szCs w:val="24"/>
+        </w:rPr>
+      </w:pPr>
+      <w:proofErr w:type="gramStart"/>
+      <w:r>
+        <w:rPr>
+          <w:sz w:val="24"/>
+          <w:szCs w:val="24"/>
+        </w:rPr>
+        <w:t>Next,  we</w:t>
+      </w:r>
+      <w:proofErr w:type="gramEnd"/>
+      <w:r>
+        <w:rPr>
+          <w:sz w:val="24"/>
+          <w:szCs w:val="24"/>
+        </w:rPr>
+        <w:t xml:space="preserve"> leverage the use of format specifiers to write our return address into the saved EIP</w:t>
+      </w:r>
+      <w:r>
+        <w:rPr>
+          <w:sz w:val="24"/>
+          <w:szCs w:val="24"/>
+        </w:rPr>
+        <w:t xml:space="preserve">. The return address we are writing would be </w:t>
+      </w:r>
+      <w:r>
+        <w:rPr>
+          <w:b/>
+          <w:sz w:val="24"/>
+          <w:szCs w:val="24"/>
+        </w:rPr>
+        <w:t>0xffbfd</w:t>
+      </w:r>
+      <w:r>
+        <w:rPr>
+          <w:b/>
+          <w:sz w:val="24"/>
+          <w:szCs w:val="24"/>
+        </w:rPr>
+        <w:t>f76</w:t>
+      </w:r>
+      <w:r>
+        <w:rPr>
+          <w:b/>
+          <w:sz w:val="24"/>
+          <w:szCs w:val="24"/>
+        </w:rPr>
+        <w:t xml:space="preserve"> </w:t>
+      </w:r>
+      <w:r>
+        <w:rPr>
+          <w:sz w:val="24"/>
+          <w:szCs w:val="24"/>
+        </w:rPr>
+        <w:t>which is the location of our environment variable.</w:t>
+      </w:r>
+    </w:p>
+    <w:p>
+      <w:pPr>
+        <w:jc w:val="both"/>
+        <w:rPr>
+          <w:sz w:val="24"/>
+          <w:szCs w:val="24"/>
+        </w:rPr>
+      </w:pPr>
+    </w:p>
+    <w:p>
+      <w:pPr>
+        <w:jc w:val="both"/>
+        <w:rPr>
+          <w:sz w:val="24"/>
+          <w:szCs w:val="24"/>
+        </w:rPr>
+      </w:pPr>
+    </w:p>
+    <w:p>
+      <w:pPr>
+        <w:jc w:val="both"/>
+        <w:rPr>
+          <w:sz w:val="24"/>
+          <w:szCs w:val="24"/>
+        </w:rPr>
+      </w:pPr>
+    </w:p>
+    <w:p>
+      <w:pPr>
+        <w:jc w:val="both"/>
+        <w:rPr>
+          <w:sz w:val="24"/>
+          <w:szCs w:val="24"/>
+        </w:rPr>
+      </w:pPr>
+    </w:p>
+    <w:p>
+      <w:pPr>
+        <w:jc w:val="both"/>
+        <w:rPr>
+          <w:sz w:val="24"/>
+          <w:szCs w:val="24"/>
+        </w:rPr>
+      </w:pPr>
+    </w:p>
+    <w:p>
+      <w:pPr>
+        <w:jc w:val="both"/>
+        <w:rPr>
+          <w:sz w:val="24"/>
+          <w:szCs w:val="24"/>
+        </w:rPr>
+      </w:pPr>
+      <w:r>
+        <w:rPr>
+          <w:sz w:val="24"/>
+          <w:szCs w:val="24"/>
+        </w:rPr>
         <w:lastRenderedPageBreak/>
+        <w:t xml:space="preserve">The format specifier %n allows us to write 32 bits into an address contained in the stack. By using %.08x we can print out the </w:t>
+      </w:r>
+      <w:r>
+        <w:rPr>
+          <w:sz w:val="24"/>
+          <w:szCs w:val="24"/>
+        </w:rPr>
+        <w:t>stack’s memory contents. Printing it 1</w:t>
+      </w:r>
+      <w:r>
+        <w:rPr>
+          <w:sz w:val="24"/>
+          <w:szCs w:val="24"/>
+        </w:rPr>
+        <w:t>0</w:t>
+      </w:r>
+      <w:r>
+        <w:rPr>
+          <w:sz w:val="24"/>
+          <w:szCs w:val="24"/>
+        </w:rPr>
+        <w:t xml:space="preserve"> times shows us that </w:t>
+      </w:r>
+      <w:r>
+        <w:rPr>
+          <w:sz w:val="24"/>
+          <w:szCs w:val="24"/>
+        </w:rPr>
+        <w:t xml:space="preserve">the start of the </w:t>
+      </w:r>
+      <w:r>
+        <w:rPr>
+          <w:b/>
+          <w:sz w:val="24"/>
+          <w:szCs w:val="24"/>
+        </w:rPr>
+        <w:t>output</w:t>
+      </w:r>
+      <w:r>
+        <w:rPr>
+          <w:sz w:val="24"/>
+          <w:szCs w:val="24"/>
+        </w:rPr>
+        <w:t xml:space="preserve"> string starts at the 10</w:t>
+      </w:r>
+      <w:r>
+        <w:rPr>
+          <w:sz w:val="24"/>
+          <w:szCs w:val="24"/>
+          <w:vertAlign w:val="superscript"/>
+        </w:rPr>
+        <w:t>th</w:t>
+      </w:r>
+      <w:r>
+        <w:rPr>
+          <w:sz w:val="24"/>
+          <w:szCs w:val="24"/>
+        </w:rPr>
+        <w:t xml:space="preserve"> stack element relative to the </w:t>
+      </w:r>
+      <w:proofErr w:type="spellStart"/>
+      <w:r>
+        <w:rPr>
+          <w:sz w:val="24"/>
+          <w:szCs w:val="24"/>
+        </w:rPr>
+        <w:t>printf</w:t>
+      </w:r>
+      <w:proofErr w:type="spellEnd"/>
+      <w:r>
+        <w:rPr>
+          <w:sz w:val="24"/>
+          <w:szCs w:val="24"/>
+        </w:rPr>
+        <w:t xml:space="preserve"> starting pointer.</w:t>
+      </w:r>
+    </w:p>
+    <w:p>
+      <w:pPr>
+        <w:jc w:val="both"/>
+        <w:rPr>
+          <w:sz w:val="24"/>
+          <w:szCs w:val="24"/>
+        </w:rPr>
+      </w:pPr>
+    </w:p>
+    <w:p>
+      <w:pPr>
+        <w:jc w:val="both"/>
+        <w:rPr>
+          <w:sz w:val="24"/>
+          <w:szCs w:val="24"/>
+        </w:rPr>
+      </w:pPr>
+      <w:r>
+        <w:rPr>
+          <w:sz w:val="24"/>
+          <w:szCs w:val="24"/>
+        </w:rPr>
+        <w:t xml:space="preserve">First, we separate our the Saved EIP’s address at </w:t>
+      </w:r>
+      <w:r>
+        <w:rPr>
+          <w:b/>
+          <w:sz w:val="24"/>
+          <w:szCs w:val="24"/>
+        </w:rPr>
+        <w:t>0xffbfdcc</w:t>
+      </w:r>
+      <w:r>
+        <w:rPr>
+          <w:b/>
+          <w:sz w:val="24"/>
+          <w:szCs w:val="24"/>
+        </w:rPr>
+        <w:t>c</w:t>
+      </w:r>
+      <w:r>
+        <w:rPr>
+          <w:sz w:val="24"/>
+          <w:szCs w:val="24"/>
+        </w:rPr>
+        <w:t xml:space="preserve"> into its two lower and upper bytes – </w:t>
+      </w:r>
+      <w:r>
+        <w:rPr>
+          <w:b/>
+          <w:sz w:val="24"/>
+          <w:szCs w:val="24"/>
+        </w:rPr>
+        <w:t>0xffbfdccc</w:t>
+      </w:r>
+      <w:r>
+        <w:rPr>
+          <w:sz w:val="24"/>
+          <w:szCs w:val="24"/>
+        </w:rPr>
+        <w:t xml:space="preserve"> and </w:t>
+      </w:r>
+      <w:r>
+        <w:rPr>
+          <w:b/>
+          <w:sz w:val="24"/>
+          <w:szCs w:val="24"/>
+        </w:rPr>
+        <w:t>0xffbfdcce</w:t>
+      </w:r>
+      <w:r>
+        <w:rPr>
+          <w:sz w:val="24"/>
+          <w:szCs w:val="24"/>
+        </w:rPr>
+        <w:t>. Doing so allow us to write the lower two bytes first followed by the two upper bytes with the following string:</w:t>
+      </w:r>
+    </w:p>
+    <w:p>
+      <w:pPr>
+        <w:shd w:val="clear" w:color="auto" w:fill="FFFFFF"/>
+        <w:spacing w:after="0" w:line="240" w:lineRule="auto"/>
+        <w:rPr>
+          <w:rFonts w:ascii="Courier New" w:eastAsia="Times New Roman" w:hAnsi="Courier New" w:cs="Courier New"/>
+          <w:color w:val="000000"/>
+          <w:sz w:val="20"/>
+          <w:szCs w:val="20"/>
+          <w:lang w:eastAsia="en-SG"/>
+        </w:rPr>
+      </w:pPr>
+    </w:p>
+    <w:p>
+      <w:pPr>
+        <w:shd w:val="clear" w:color="auto" w:fill="FFFFFF"/>
+        <w:spacing w:after="0" w:line="240" w:lineRule="auto"/>
+        <w:rPr>
+          <w:rFonts w:ascii="Courier New" w:eastAsia="Times New Roman" w:hAnsi="Courier New" w:cs="Courier New"/>
+          <w:color w:val="000000"/>
+          <w:sz w:val="20"/>
+          <w:szCs w:val="20"/>
+          <w:lang w:eastAsia="en-SG"/>
+        </w:rPr>
+      </w:pPr>
+      <w:proofErr w:type="spellStart"/>
+      <w:proofErr w:type="gramStart"/>
+      <w:r>
+        <w:rPr>
+          <w:rFonts w:ascii="Courier New" w:eastAsia="Times New Roman" w:hAnsi="Courier New" w:cs="Courier New"/>
+          <w:color w:val="000000"/>
+          <w:sz w:val="20"/>
+          <w:szCs w:val="20"/>
+          <w:lang w:eastAsia="en-SG"/>
+        </w:rPr>
+        <w:t>args</w:t>
+      </w:r>
+      <w:proofErr w:type="spellEnd"/>
+      <w:r>
+        <w:rPr>
+          <w:rFonts w:ascii="Courier New" w:eastAsia="Times New Roman" w:hAnsi="Courier New" w:cs="Courier New"/>
+          <w:b/>
+          <w:bCs/>
+          <w:color w:val="000080"/>
+          <w:sz w:val="20"/>
+          <w:szCs w:val="20"/>
+          <w:lang w:eastAsia="en-SG"/>
+        </w:rPr>
+        <w:t>[</w:t>
+      </w:r>
+      <w:proofErr w:type="gramEnd"/>
+      <w:r>
+        <w:rPr>
+          <w:rFonts w:ascii="Courier New" w:eastAsia="Times New Roman" w:hAnsi="Courier New" w:cs="Courier New"/>
+          <w:color w:val="FF8000"/>
+          <w:sz w:val="20"/>
+          <w:szCs w:val="20"/>
+          <w:lang w:eastAsia="en-SG"/>
+        </w:rPr>
+        <w:t>0</w:t>
+      </w:r>
+      <w:r>
+        <w:rPr>
+          <w:rFonts w:ascii="Courier New" w:eastAsia="Times New Roman" w:hAnsi="Courier New" w:cs="Courier New"/>
+          <w:b/>
+          <w:bCs/>
+          <w:color w:val="000080"/>
+          <w:sz w:val="20"/>
+          <w:szCs w:val="20"/>
+          <w:lang w:eastAsia="en-SG"/>
+        </w:rPr>
+        <w:t>]</w:t>
+      </w:r>
+      <w:r>
+        <w:rPr>
+          <w:rFonts w:ascii="Courier New" w:eastAsia="Times New Roman" w:hAnsi="Courier New" w:cs="Courier New"/>
+          <w:color w:val="000000"/>
+          <w:sz w:val="20"/>
+          <w:szCs w:val="20"/>
+          <w:lang w:eastAsia="en-SG"/>
+        </w:rPr>
+        <w:t xml:space="preserve"> </w:t>
+      </w:r>
+      <w:r>
+        <w:rPr>
+          <w:rFonts w:ascii="Courier New" w:eastAsia="Times New Roman" w:hAnsi="Courier New" w:cs="Courier New"/>
+          <w:b/>
+          <w:bCs/>
+          <w:color w:val="000080"/>
+          <w:sz w:val="20"/>
+          <w:szCs w:val="20"/>
+          <w:lang w:eastAsia="en-SG"/>
+        </w:rPr>
+        <w:t>=</w:t>
+      </w:r>
+      <w:r>
+        <w:rPr>
+          <w:rFonts w:ascii="Courier New" w:eastAsia="Times New Roman" w:hAnsi="Courier New" w:cs="Courier New"/>
+          <w:color w:val="000000"/>
+          <w:sz w:val="20"/>
+          <w:szCs w:val="20"/>
+          <w:lang w:eastAsia="en-SG"/>
+        </w:rPr>
+        <w:t xml:space="preserve"> </w:t>
+      </w:r>
+      <w:r>
+        <w:rPr>
+          <w:rFonts w:ascii="Courier New" w:eastAsia="Times New Roman" w:hAnsi="Courier New" w:cs="Courier New"/>
+          <w:color w:val="808080"/>
+          <w:sz w:val="20"/>
+          <w:szCs w:val="20"/>
+          <w:lang w:eastAsia="en-SG"/>
+        </w:rPr>
+        <w:t>" \</w:t>
+      </w:r>
+      <w:proofErr w:type="spellStart"/>
+      <w:r>
+        <w:rPr>
+          <w:rFonts w:ascii="Courier New" w:eastAsia="Times New Roman" w:hAnsi="Courier New" w:cs="Courier New"/>
+          <w:color w:val="808080"/>
+          <w:sz w:val="20"/>
+          <w:szCs w:val="20"/>
+          <w:lang w:eastAsia="en-SG"/>
+        </w:rPr>
+        <w:t>xcc</w:t>
+      </w:r>
+      <w:proofErr w:type="spellEnd"/>
+      <w:r>
+        <w:rPr>
+          <w:rFonts w:ascii="Courier New" w:eastAsia="Times New Roman" w:hAnsi="Courier New" w:cs="Courier New"/>
+          <w:color w:val="808080"/>
+          <w:sz w:val="20"/>
+          <w:szCs w:val="20"/>
+          <w:lang w:eastAsia="en-SG"/>
+        </w:rPr>
+        <w:t>\</w:t>
+      </w:r>
+      <w:proofErr w:type="spellStart"/>
+      <w:r>
+        <w:rPr>
+          <w:rFonts w:ascii="Courier New" w:eastAsia="Times New Roman" w:hAnsi="Courier New" w:cs="Courier New"/>
+          <w:color w:val="808080"/>
+          <w:sz w:val="20"/>
+          <w:szCs w:val="20"/>
+          <w:lang w:eastAsia="en-SG"/>
+        </w:rPr>
+        <w:t>xdc</w:t>
+      </w:r>
+      <w:proofErr w:type="spellEnd"/>
+      <w:r>
+        <w:rPr>
+          <w:rFonts w:ascii="Courier New" w:eastAsia="Times New Roman" w:hAnsi="Courier New" w:cs="Courier New"/>
+          <w:color w:val="808080"/>
+          <w:sz w:val="20"/>
+          <w:szCs w:val="20"/>
+          <w:lang w:eastAsia="en-SG"/>
+        </w:rPr>
+        <w:t>\</w:t>
+      </w:r>
+      <w:proofErr w:type="spellStart"/>
+      <w:r>
+        <w:rPr>
+          <w:rFonts w:ascii="Courier New" w:eastAsia="Times New Roman" w:hAnsi="Courier New" w:cs="Courier New"/>
+          <w:color w:val="808080"/>
+          <w:sz w:val="20"/>
+          <w:szCs w:val="20"/>
+          <w:lang w:eastAsia="en-SG"/>
+        </w:rPr>
+        <w:t>xbf</w:t>
+      </w:r>
+      <w:proofErr w:type="spellEnd"/>
+      <w:r>
+        <w:rPr>
+          <w:rFonts w:ascii="Courier New" w:eastAsia="Times New Roman" w:hAnsi="Courier New" w:cs="Courier New"/>
+          <w:color w:val="808080"/>
+          <w:sz w:val="20"/>
+          <w:szCs w:val="20"/>
+          <w:lang w:eastAsia="en-SG"/>
+        </w:rPr>
+        <w:t>\</w:t>
+      </w:r>
+      <w:proofErr w:type="spellStart"/>
+      <w:r>
+        <w:rPr>
+          <w:rFonts w:ascii="Courier New" w:eastAsia="Times New Roman" w:hAnsi="Courier New" w:cs="Courier New"/>
+          <w:color w:val="808080"/>
+          <w:sz w:val="20"/>
+          <w:szCs w:val="20"/>
+          <w:lang w:eastAsia="en-SG"/>
+        </w:rPr>
+        <w:t>xff</w:t>
+      </w:r>
+      <w:proofErr w:type="spellEnd"/>
+      <w:r>
+        <w:rPr>
+          <w:rFonts w:ascii="Courier New" w:eastAsia="Times New Roman" w:hAnsi="Courier New" w:cs="Courier New"/>
+          <w:color w:val="808080"/>
+          <w:sz w:val="20"/>
+          <w:szCs w:val="20"/>
+          <w:lang w:eastAsia="en-SG"/>
+        </w:rPr>
+        <w:t>\</w:t>
+      </w:r>
+      <w:proofErr w:type="spellStart"/>
+      <w:r>
+        <w:rPr>
+          <w:rFonts w:ascii="Courier New" w:eastAsia="Times New Roman" w:hAnsi="Courier New" w:cs="Courier New"/>
+          <w:color w:val="808080"/>
+          <w:sz w:val="20"/>
+          <w:szCs w:val="20"/>
+          <w:lang w:eastAsia="en-SG"/>
+        </w:rPr>
+        <w:t>xce</w:t>
+      </w:r>
+      <w:proofErr w:type="spellEnd"/>
+      <w:r>
+        <w:rPr>
+          <w:rFonts w:ascii="Courier New" w:eastAsia="Times New Roman" w:hAnsi="Courier New" w:cs="Courier New"/>
+          <w:color w:val="808080"/>
+          <w:sz w:val="20"/>
+          <w:szCs w:val="20"/>
+          <w:lang w:eastAsia="en-SG"/>
+        </w:rPr>
+        <w:t>\</w:t>
+      </w:r>
+      <w:proofErr w:type="spellStart"/>
+      <w:r>
+        <w:rPr>
+          <w:rFonts w:ascii="Courier New" w:eastAsia="Times New Roman" w:hAnsi="Courier New" w:cs="Courier New"/>
+          <w:color w:val="808080"/>
+          <w:sz w:val="20"/>
+          <w:szCs w:val="20"/>
+          <w:lang w:eastAsia="en-SG"/>
+        </w:rPr>
+        <w:t>xdc</w:t>
+      </w:r>
+      <w:proofErr w:type="spellEnd"/>
+      <w:r>
+        <w:rPr>
+          <w:rFonts w:ascii="Courier New" w:eastAsia="Times New Roman" w:hAnsi="Courier New" w:cs="Courier New"/>
+          <w:color w:val="808080"/>
+          <w:sz w:val="20"/>
+          <w:szCs w:val="20"/>
+          <w:lang w:eastAsia="en-SG"/>
+        </w:rPr>
+        <w:t>\</w:t>
+      </w:r>
+      <w:proofErr w:type="spellStart"/>
+      <w:r>
+        <w:rPr>
+          <w:rFonts w:ascii="Courier New" w:eastAsia="Times New Roman" w:hAnsi="Courier New" w:cs="Courier New"/>
+          <w:color w:val="808080"/>
+          <w:sz w:val="20"/>
+          <w:szCs w:val="20"/>
+          <w:lang w:eastAsia="en-SG"/>
+        </w:rPr>
+        <w:t>xbf</w:t>
+      </w:r>
+      <w:proofErr w:type="spellEnd"/>
+      <w:r>
+        <w:rPr>
+          <w:rFonts w:ascii="Courier New" w:eastAsia="Times New Roman" w:hAnsi="Courier New" w:cs="Courier New"/>
+          <w:color w:val="808080"/>
+          <w:sz w:val="20"/>
+          <w:szCs w:val="20"/>
+          <w:lang w:eastAsia="en-SG"/>
+        </w:rPr>
+        <w:t>\xff%57200c%10$n%8255c%11$n"</w:t>
+      </w:r>
+      <w:r>
+        <w:rPr>
+          <w:rFonts w:ascii="Courier New" w:eastAsia="Times New Roman" w:hAnsi="Courier New" w:cs="Courier New"/>
+          <w:b/>
+          <w:bCs/>
+          <w:color w:val="000080"/>
+          <w:sz w:val="20"/>
+          <w:szCs w:val="20"/>
+          <w:lang w:eastAsia="en-SG"/>
+        </w:rPr>
+        <w:t>;</w:t>
+      </w:r>
+      <w:r>
+        <w:rPr>
+          <w:rFonts w:ascii="Courier New" w:eastAsia="Times New Roman" w:hAnsi="Courier New" w:cs="Courier New"/>
+          <w:color w:val="000000"/>
+          <w:sz w:val="20"/>
+          <w:szCs w:val="20"/>
+          <w:lang w:eastAsia="en-SG"/>
+        </w:rPr>
+        <w:t xml:space="preserve">           </w:t>
+      </w:r>
+    </w:p>
+    <w:p>
+      <w:pPr>
+        <w:jc w:val="both"/>
+        <w:rPr>
+          <w:sz w:val="24"/>
+          <w:szCs w:val="24"/>
+        </w:rPr>
+      </w:pPr>
+      <w:r>
+        <w:rPr>
+          <w:sz w:val="24"/>
+          <w:szCs w:val="24"/>
+        </w:rPr>
+        <w:t xml:space="preserve"> </w:t>
+      </w:r>
+    </w:p>
+    <w:p>
+      <w:pPr>
+        <w:jc w:val="both"/>
+        <w:rPr>
+          <w:sz w:val="24"/>
+          <w:szCs w:val="24"/>
+        </w:rPr>
+      </w:pPr>
+      <w:r>
+        <w:rPr>
+          <w:sz w:val="24"/>
+          <w:szCs w:val="24"/>
+        </w:rPr>
+        <w:t xml:space="preserve">Note that alignment is done in 16 bytes by default in </w:t>
+      </w:r>
+      <w:proofErr w:type="spellStart"/>
+      <w:r>
+        <w:rPr>
+          <w:sz w:val="24"/>
+          <w:szCs w:val="24"/>
+        </w:rPr>
+        <w:t>gcc</w:t>
+      </w:r>
+      <w:proofErr w:type="spellEnd"/>
+      <w:r>
+        <w:rPr>
+          <w:sz w:val="24"/>
+          <w:szCs w:val="24"/>
+        </w:rPr>
+        <w:t>. Since our format string starts with 9 characters “&lt;space&gt;</w:t>
+      </w:r>
+      <w:r>
+        <w:rPr>
+          <w:sz w:val="24"/>
+          <w:szCs w:val="24"/>
+        </w:rPr>
+        <w:t>\</w:t>
+      </w:r>
+      <w:proofErr w:type="spellStart"/>
+      <w:r>
+        <w:rPr>
+          <w:sz w:val="24"/>
+          <w:szCs w:val="24"/>
+        </w:rPr>
+        <w:t>xcc</w:t>
+      </w:r>
+      <w:proofErr w:type="spellEnd"/>
+      <w:r>
+        <w:rPr>
+          <w:sz w:val="24"/>
+          <w:szCs w:val="24"/>
+        </w:rPr>
+        <w:t>\</w:t>
+      </w:r>
+      <w:proofErr w:type="spellStart"/>
+      <w:r>
+        <w:rPr>
+          <w:sz w:val="24"/>
+          <w:szCs w:val="24"/>
+        </w:rPr>
+        <w:t>xdc</w:t>
+      </w:r>
+      <w:proofErr w:type="spellEnd"/>
+      <w:r>
+        <w:rPr>
+          <w:sz w:val="24"/>
+          <w:szCs w:val="24"/>
+        </w:rPr>
+        <w:t>\</w:t>
+      </w:r>
+      <w:proofErr w:type="spellStart"/>
+      <w:r>
+        <w:rPr>
+          <w:sz w:val="24"/>
+          <w:szCs w:val="24"/>
+        </w:rPr>
+        <w:t>xbf</w:t>
+      </w:r>
+      <w:proofErr w:type="spellEnd"/>
+      <w:r>
+        <w:rPr>
+          <w:sz w:val="24"/>
+          <w:szCs w:val="24"/>
+        </w:rPr>
+        <w:t>\</w:t>
+      </w:r>
+      <w:proofErr w:type="spellStart"/>
+      <w:r>
+        <w:rPr>
+          <w:sz w:val="24"/>
+          <w:szCs w:val="24"/>
+        </w:rPr>
+        <w:t>xff</w:t>
+      </w:r>
+      <w:proofErr w:type="spellEnd"/>
+      <w:r>
+        <w:rPr>
+          <w:sz w:val="24"/>
+          <w:szCs w:val="24"/>
+        </w:rPr>
+        <w:t>\</w:t>
+      </w:r>
+      <w:proofErr w:type="spellStart"/>
+      <w:r>
+        <w:rPr>
+          <w:sz w:val="24"/>
+          <w:szCs w:val="24"/>
+        </w:rPr>
+        <w:t>xce</w:t>
+      </w:r>
+      <w:proofErr w:type="spellEnd"/>
+      <w:r>
+        <w:rPr>
+          <w:sz w:val="24"/>
+          <w:szCs w:val="24"/>
+        </w:rPr>
+        <w:t>\</w:t>
+      </w:r>
+      <w:proofErr w:type="spellStart"/>
+      <w:r>
+        <w:rPr>
+          <w:sz w:val="24"/>
+          <w:szCs w:val="24"/>
+        </w:rPr>
+        <w:t>xdc</w:t>
+      </w:r>
+      <w:proofErr w:type="spellEnd"/>
+      <w:r>
+        <w:rPr>
+          <w:sz w:val="24"/>
+          <w:szCs w:val="24"/>
+        </w:rPr>
+        <w:t>\</w:t>
+      </w:r>
+      <w:proofErr w:type="spellStart"/>
+      <w:r>
+        <w:rPr>
+          <w:sz w:val="24"/>
+          <w:szCs w:val="24"/>
+        </w:rPr>
+        <w:t>xbf</w:t>
+      </w:r>
+      <w:proofErr w:type="spellEnd"/>
+      <w:r>
+        <w:rPr>
+          <w:sz w:val="24"/>
+          <w:szCs w:val="24"/>
+        </w:rPr>
+        <w:t>\</w:t>
+      </w:r>
+      <w:proofErr w:type="spellStart"/>
+      <w:r>
+        <w:rPr>
+          <w:sz w:val="24"/>
+          <w:szCs w:val="24"/>
+        </w:rPr>
+        <w:t>xff</w:t>
+      </w:r>
+      <w:proofErr w:type="spellEnd"/>
+      <w:r>
+        <w:rPr>
+          <w:sz w:val="24"/>
+          <w:szCs w:val="24"/>
+        </w:rPr>
+        <w:t xml:space="preserve">”, padding is added by the compiler to align the stack. </w:t>
+      </w:r>
+    </w:p>
+    <w:p>
+      <w:pPr>
+        <w:jc w:val="both"/>
+        <w:rPr>
+          <w:sz w:val="24"/>
+          <w:szCs w:val="24"/>
+        </w:rPr>
+      </w:pPr>
+      <w:r>
+        <w:rPr>
+          <w:sz w:val="24"/>
+          <w:szCs w:val="24"/>
+        </w:rPr>
+        <w:t xml:space="preserve">The reason why we write the lower address bits first is because the address we wanted to write is </w:t>
+      </w:r>
+      <w:r>
+        <w:rPr>
+          <w:b/>
+          <w:sz w:val="24"/>
+          <w:szCs w:val="24"/>
+        </w:rPr>
+        <w:t>0xffbfd</w:t>
+      </w:r>
+      <w:r>
+        <w:rPr>
+          <w:b/>
+          <w:sz w:val="24"/>
+          <w:szCs w:val="24"/>
+        </w:rPr>
+        <w:t>f</w:t>
+      </w:r>
+      <w:r>
+        <w:rPr>
+          <w:b/>
+          <w:sz w:val="24"/>
+          <w:szCs w:val="24"/>
+        </w:rPr>
+        <w:t>68</w:t>
+      </w:r>
+      <w:r>
+        <w:rPr>
+          <w:sz w:val="24"/>
+          <w:szCs w:val="24"/>
+        </w:rPr>
+        <w:t>. 0xf</w:t>
+      </w:r>
+      <w:r>
+        <w:rPr>
+          <w:sz w:val="24"/>
+          <w:szCs w:val="24"/>
+        </w:rPr>
+        <w:t>fbf</w:t>
+      </w:r>
+      <w:r>
+        <w:rPr>
+          <w:sz w:val="24"/>
+          <w:szCs w:val="24"/>
+        </w:rPr>
+        <w:t xml:space="preserve"> is bigger than 0xdf76. %n writes a value equivalent to the number of characters printed before the specifier. </w:t>
+      </w:r>
+      <w:r>
+        <w:rPr>
+          <w:sz w:val="24"/>
+          <w:szCs w:val="24"/>
+        </w:rPr>
+        <w:t xml:space="preserve"> </w:t>
+      </w:r>
+      <w:r>
+        <w:rPr>
+          <w:sz w:val="24"/>
+          <w:szCs w:val="24"/>
+        </w:rPr>
+        <w:t xml:space="preserve">This means that in our format string, we wrote </w:t>
+      </w:r>
+      <w:r>
+        <w:rPr>
+          <w:sz w:val="24"/>
+          <w:szCs w:val="24"/>
+        </w:rPr>
+        <w:t>the lower bytes first as 0xdf68 is smaller than 0xffbf.</w:t>
+      </w:r>
+      <w:r>
+        <w:rPr>
+          <w:sz w:val="24"/>
+          <w:szCs w:val="24"/>
+        </w:rPr>
+        <w:t xml:space="preserve"> </w:t>
+      </w:r>
+    </w:p>
+    <w:p>
+      <w:pPr>
+        <w:jc w:val="both"/>
+        <w:rPr>
+          <w:sz w:val="24"/>
+          <w:szCs w:val="24"/>
+        </w:rPr>
+      </w:pPr>
+      <w:r>
+        <w:rPr>
+          <w:sz w:val="24"/>
+          <w:szCs w:val="24"/>
+        </w:rPr>
+        <w:t xml:space="preserve">Due to the padded bytes, the number of characters we had to write were off by a few bytes. The actual value needed to be written ended up being 57200 + number of padded bytes. This was done by observing the written values before adjustment using </w:t>
+      </w:r>
+      <w:proofErr w:type="spellStart"/>
+      <w:r>
+        <w:rPr>
+          <w:sz w:val="24"/>
+          <w:szCs w:val="24"/>
+        </w:rPr>
+        <w:t>gdb</w:t>
+      </w:r>
+      <w:proofErr w:type="spellEnd"/>
+      <w:r>
+        <w:rPr>
+          <w:sz w:val="24"/>
+          <w:szCs w:val="24"/>
+        </w:rPr>
+        <w:t>.</w:t>
+      </w:r>
+    </w:p>
+    <w:p>
+      <w:pPr>
+        <w:jc w:val="both"/>
+        <w:rPr>
+          <w:sz w:val="24"/>
+          <w:szCs w:val="24"/>
+        </w:rPr>
+      </w:pPr>
+    </w:p>
+    <w:p>
+      <w:pPr>
+        <w:jc w:val="both"/>
+        <w:rPr>
+          <w:b/>
+          <w:sz w:val="24"/>
+          <w:szCs w:val="24"/>
+          <w:u w:val="single"/>
+        </w:rPr>
+      </w:pPr>
+      <w:proofErr w:type="spellStart"/>
+      <w:r>
+        <w:rPr>
+          <w:b/>
+          <w:sz w:val="24"/>
+          <w:szCs w:val="24"/>
+          <w:u w:val="single"/>
+        </w:rPr>
         <w:t>Sploit</w:t>
       </w:r>
       <w:proofErr w:type="spellEnd"/>
@@ -1226,461 +2976,38 @@
           <w:szCs w:val="24"/>
           <w:u w:val="single"/>
         </w:rPr>
-        <w:t xml:space="preserve"> 1 fix</w:t>
-      </w:r>
-    </w:p>
-    <w:p>
-      <w:pPr>
-        <w:jc w:val="both"/>
-        <w:rPr>
-          <w:b/>
-          <w:sz w:val="24"/>
-          <w:szCs w:val="24"/>
-          <w:u w:val="single"/>
-        </w:rPr>
-      </w:pPr>
-    </w:p>
-    <w:p>
-      <w:pPr>
-        <w:jc w:val="both"/>
-        <w:rPr>
-          <w:sz w:val="24"/>
-          <w:szCs w:val="24"/>
-        </w:rPr>
-      </w:pPr>
-      <w:r>
-        <w:rPr>
-          <w:sz w:val="24"/>
-          <w:szCs w:val="24"/>
-        </w:rPr>
-        <w:t xml:space="preserve">A simple way to fix this flaw in the programming is to </w:t>
-      </w:r>
-      <w:r>
-        <w:rPr>
-          <w:sz w:val="24"/>
-          <w:szCs w:val="24"/>
-        </w:rPr>
-        <w:t xml:space="preserve">first read the file and check the number of characters. If the number of characters read exceeds the buffer size, then the function would </w:t>
-      </w:r>
-      <w:proofErr w:type="gramStart"/>
-      <w:r>
-        <w:rPr>
-          <w:sz w:val="24"/>
-          <w:szCs w:val="24"/>
-        </w:rPr>
-        <w:t>return</w:t>
-      </w:r>
-      <w:proofErr w:type="gramEnd"/>
-      <w:r>
-        <w:rPr>
-          <w:sz w:val="24"/>
-          <w:szCs w:val="24"/>
-        </w:rPr>
-        <w:t xml:space="preserve"> and the buffer does not get </w:t>
-      </w:r>
-      <w:r>
-        <w:rPr>
-          <w:sz w:val="24"/>
-          <w:szCs w:val="24"/>
-        </w:rPr>
-        <w:t>overflowed.</w:t>
-      </w:r>
-    </w:p>
-    <w:p>
-      <w:pPr>
-        <w:jc w:val="both"/>
-        <w:rPr>
-          <w:sz w:val="24"/>
-          <w:szCs w:val="24"/>
-        </w:rPr>
-      </w:pPr>
-    </w:p>
-    <w:p>
-      <w:pPr>
-        <w:jc w:val="both"/>
-        <w:rPr>
-          <w:sz w:val="24"/>
-          <w:szCs w:val="24"/>
-        </w:rPr>
-      </w:pPr>
-    </w:p>
-    <w:p>
-      <w:pPr>
-        <w:jc w:val="both"/>
-        <w:rPr>
-          <w:b/>
-          <w:sz w:val="24"/>
-          <w:szCs w:val="24"/>
-          <w:u w:val="single"/>
-        </w:rPr>
-      </w:pPr>
-      <w:proofErr w:type="spellStart"/>
-      <w:r>
-        <w:rPr>
-          <w:b/>
-          <w:sz w:val="24"/>
-          <w:szCs w:val="24"/>
-          <w:u w:val="single"/>
-        </w:rPr>
-        <w:t>Sploit</w:t>
-      </w:r>
-      <w:proofErr w:type="spellEnd"/>
-      <w:r>
-        <w:rPr>
-          <w:b/>
-          <w:sz w:val="24"/>
-          <w:szCs w:val="24"/>
-          <w:u w:val="single"/>
-        </w:rPr>
-        <w:t xml:space="preserve"> 2</w:t>
-      </w:r>
-    </w:p>
-    <w:p>
-      <w:pPr>
-        <w:jc w:val="both"/>
-        <w:rPr>
-          <w:b/>
-          <w:sz w:val="24"/>
-          <w:szCs w:val="24"/>
-          <w:u w:val="single"/>
-        </w:rPr>
-      </w:pPr>
-    </w:p>
-    <w:p>
-      <w:pPr>
-        <w:jc w:val="both"/>
-        <w:rPr>
-          <w:sz w:val="24"/>
-          <w:szCs w:val="24"/>
-        </w:rPr>
-      </w:pPr>
-      <w:r>
-        <w:rPr>
-          <w:sz w:val="24"/>
-          <w:szCs w:val="24"/>
-        </w:rPr>
-        <w:t>Environment variable stored at</w:t>
-      </w:r>
-      <w:r>
-        <w:rPr>
-          <w:b/>
-          <w:sz w:val="24"/>
-          <w:szCs w:val="24"/>
-        </w:rPr>
-        <w:t xml:space="preserve"> 0xffbfdf</w:t>
-      </w:r>
-      <w:r>
-        <w:rPr>
-          <w:b/>
-          <w:sz w:val="24"/>
-          <w:szCs w:val="24"/>
-        </w:rPr>
-        <w:t>68</w:t>
-      </w:r>
-    </w:p>
-    <w:p>
-      <w:pPr>
-        <w:jc w:val="both"/>
-        <w:rPr>
-          <w:b/>
-          <w:sz w:val="24"/>
-          <w:szCs w:val="24"/>
-        </w:rPr>
-      </w:pPr>
-      <w:proofErr w:type="gramStart"/>
-      <w:r>
-        <w:rPr>
-          <w:sz w:val="24"/>
-          <w:szCs w:val="24"/>
-        </w:rPr>
-        <w:t>Hence</w:t>
-      </w:r>
-      <w:proofErr w:type="gramEnd"/>
-      <w:r>
-        <w:rPr>
-          <w:sz w:val="24"/>
-          <w:szCs w:val="24"/>
-        </w:rPr>
-        <w:t xml:space="preserve"> we need to overwrite return address (Saved EIP) at address </w:t>
-      </w:r>
-      <w:proofErr w:type="spellStart"/>
-      <w:r>
-        <w:rPr>
-          <w:b/>
-          <w:sz w:val="24"/>
-          <w:szCs w:val="24"/>
-        </w:rPr>
-        <w:t>ffbfdc</w:t>
-      </w:r>
-      <w:r>
-        <w:rPr>
-          <w:b/>
-          <w:sz w:val="24"/>
-          <w:szCs w:val="24"/>
-        </w:rPr>
-        <w:t>c</w:t>
-      </w:r>
-      <w:r>
-        <w:rPr>
-          <w:b/>
-          <w:sz w:val="24"/>
-          <w:szCs w:val="24"/>
-        </w:rPr>
-        <w:t>c</w:t>
-      </w:r>
-      <w:proofErr w:type="spellEnd"/>
-      <w:r>
-        <w:rPr>
-          <w:b/>
-          <w:sz w:val="24"/>
-          <w:szCs w:val="24"/>
-        </w:rPr>
-        <w:t>.</w:t>
-      </w:r>
-    </w:p>
-    <w:p>
-      <w:pPr>
-        <w:jc w:val="both"/>
-        <w:rPr>
-          <w:sz w:val="24"/>
-          <w:szCs w:val="24"/>
-        </w:rPr>
-      </w:pPr>
-      <w:bookmarkStart w:id="0" w:name="_GoBack"/>
-      <w:bookmarkEnd w:id="0"/>
-    </w:p>
-    <w:p>
-      <w:pPr>
-        <w:jc w:val="both"/>
-        <w:rPr>
-          <w:sz w:val="24"/>
-          <w:szCs w:val="24"/>
-        </w:rPr>
-      </w:pPr>
-      <w:r>
-        <w:rPr>
-          <w:sz w:val="24"/>
-          <w:szCs w:val="24"/>
-        </w:rPr>
-        <w:t xml:space="preserve">Since %n overwrites 32 bits regardless, we shall separate 0xffbfdcfc to upper and lower addresses. </w:t>
-      </w:r>
-      <w:proofErr w:type="gramStart"/>
-      <w:r>
-        <w:rPr>
-          <w:sz w:val="24"/>
-          <w:szCs w:val="24"/>
-        </w:rPr>
-        <w:t>Therefore</w:t>
-      </w:r>
-      <w:proofErr w:type="gramEnd"/>
-      <w:r>
-        <w:rPr>
-          <w:sz w:val="24"/>
-          <w:szCs w:val="24"/>
-        </w:rPr>
-        <w:t xml:space="preserve"> we overwrite only the top 2 bytes and lower 2 bytes of the memory content.</w:t>
-      </w:r>
-    </w:p>
-    <w:p>
-      <w:pPr>
-        <w:jc w:val="both"/>
-        <w:rPr>
-          <w:sz w:val="24"/>
-          <w:szCs w:val="24"/>
-        </w:rPr>
-      </w:pPr>
-    </w:p>
-    <w:p>
-      <w:pPr>
-        <w:jc w:val="both"/>
-        <w:rPr>
-          <w:sz w:val="24"/>
-          <w:szCs w:val="24"/>
-        </w:rPr>
-      </w:pPr>
-      <w:r>
-        <w:rPr>
-          <w:sz w:val="24"/>
-          <w:szCs w:val="24"/>
-        </w:rPr>
-        <w:t xml:space="preserve">Note that alignment is done in 16 bytes by default in </w:t>
-      </w:r>
-      <w:proofErr w:type="spellStart"/>
-      <w:r>
-        <w:rPr>
-          <w:sz w:val="24"/>
-          <w:szCs w:val="24"/>
-        </w:rPr>
-        <w:t>gcc</w:t>
-      </w:r>
-      <w:proofErr w:type="spellEnd"/>
-      <w:r>
-        <w:rPr>
-          <w:sz w:val="24"/>
-          <w:szCs w:val="24"/>
-        </w:rPr>
-        <w:t>. Since our format string starts with 9 characters “&lt;space&gt;</w:t>
-      </w:r>
-      <w:r>
-        <w:rPr>
-          <w:sz w:val="24"/>
-          <w:szCs w:val="24"/>
-        </w:rPr>
-        <w:t>\</w:t>
-      </w:r>
-      <w:proofErr w:type="spellStart"/>
-      <w:r>
-        <w:rPr>
-          <w:sz w:val="24"/>
-          <w:szCs w:val="24"/>
-        </w:rPr>
-        <w:t>xcc</w:t>
-      </w:r>
-      <w:proofErr w:type="spellEnd"/>
-      <w:r>
-        <w:rPr>
-          <w:sz w:val="24"/>
-          <w:szCs w:val="24"/>
-        </w:rPr>
-        <w:t>\</w:t>
-      </w:r>
-      <w:proofErr w:type="spellStart"/>
-      <w:r>
-        <w:rPr>
-          <w:sz w:val="24"/>
-          <w:szCs w:val="24"/>
-        </w:rPr>
-        <w:t>xdc</w:t>
-      </w:r>
-      <w:proofErr w:type="spellEnd"/>
-      <w:r>
-        <w:rPr>
-          <w:sz w:val="24"/>
-          <w:szCs w:val="24"/>
-        </w:rPr>
-        <w:t>\</w:t>
-      </w:r>
-      <w:proofErr w:type="spellStart"/>
-      <w:r>
-        <w:rPr>
-          <w:sz w:val="24"/>
-          <w:szCs w:val="24"/>
-        </w:rPr>
-        <w:t>xbf</w:t>
-      </w:r>
-      <w:proofErr w:type="spellEnd"/>
-      <w:r>
-        <w:rPr>
-          <w:sz w:val="24"/>
-          <w:szCs w:val="24"/>
-        </w:rPr>
-        <w:t>\</w:t>
-      </w:r>
-      <w:proofErr w:type="spellStart"/>
-      <w:r>
-        <w:rPr>
-          <w:sz w:val="24"/>
-          <w:szCs w:val="24"/>
-        </w:rPr>
-        <w:t>xff</w:t>
-      </w:r>
-      <w:proofErr w:type="spellEnd"/>
-      <w:r>
-        <w:rPr>
-          <w:sz w:val="24"/>
-          <w:szCs w:val="24"/>
-        </w:rPr>
-        <w:t>\</w:t>
-      </w:r>
-      <w:proofErr w:type="spellStart"/>
-      <w:r>
-        <w:rPr>
-          <w:sz w:val="24"/>
-          <w:szCs w:val="24"/>
-        </w:rPr>
-        <w:t>xce</w:t>
-      </w:r>
-      <w:proofErr w:type="spellEnd"/>
-      <w:r>
-        <w:rPr>
-          <w:sz w:val="24"/>
-          <w:szCs w:val="24"/>
-        </w:rPr>
-        <w:t>\</w:t>
-      </w:r>
-      <w:proofErr w:type="spellStart"/>
-      <w:r>
-        <w:rPr>
-          <w:sz w:val="24"/>
-          <w:szCs w:val="24"/>
-        </w:rPr>
-        <w:t>xdc</w:t>
-      </w:r>
-      <w:proofErr w:type="spellEnd"/>
-      <w:r>
-        <w:rPr>
-          <w:sz w:val="24"/>
-          <w:szCs w:val="24"/>
-        </w:rPr>
-        <w:t>\</w:t>
-      </w:r>
-      <w:proofErr w:type="spellStart"/>
-      <w:r>
-        <w:rPr>
-          <w:sz w:val="24"/>
-          <w:szCs w:val="24"/>
-        </w:rPr>
-        <w:t>xbf</w:t>
-      </w:r>
-      <w:proofErr w:type="spellEnd"/>
-      <w:r>
-        <w:rPr>
-          <w:sz w:val="24"/>
-          <w:szCs w:val="24"/>
-        </w:rPr>
-        <w:t>\</w:t>
-      </w:r>
-      <w:proofErr w:type="spellStart"/>
-      <w:r>
-        <w:rPr>
-          <w:sz w:val="24"/>
-          <w:szCs w:val="24"/>
-        </w:rPr>
-        <w:t>xff</w:t>
-      </w:r>
-      <w:proofErr w:type="spellEnd"/>
-      <w:r>
-        <w:rPr>
-          <w:sz w:val="24"/>
-          <w:szCs w:val="24"/>
-        </w:rPr>
-        <w:t xml:space="preserve">”, padding is added by the compiler to align the stack. We </w:t>
-      </w:r>
-      <w:proofErr w:type="gramStart"/>
-      <w:r>
-        <w:rPr>
-          <w:sz w:val="24"/>
-          <w:szCs w:val="24"/>
-        </w:rPr>
-        <w:t>have to</w:t>
-      </w:r>
-      <w:proofErr w:type="gramEnd"/>
-      <w:r>
-        <w:rPr>
-          <w:sz w:val="24"/>
-          <w:szCs w:val="24"/>
-        </w:rPr>
-        <w:t xml:space="preserve"> be careful as these padded bytes are considered as characters written in the format string. </w:t>
-      </w:r>
-    </w:p>
-    <w:p>
-      <w:pPr>
-        <w:jc w:val="both"/>
-        <w:rPr>
-          <w:sz w:val="24"/>
-          <w:szCs w:val="24"/>
-        </w:rPr>
-      </w:pPr>
+        <w:t xml:space="preserve"> 2 fix</w:t>
+      </w:r>
+    </w:p>
+    <w:p>
+      <w:pPr>
+        <w:jc w:val="both"/>
+        <w:rPr>
+          <w:sz w:val="24"/>
+          <w:szCs w:val="24"/>
+        </w:rPr>
+      </w:pPr>
+      <w:r>
+        <w:rPr>
+          <w:sz w:val="24"/>
+          <w:szCs w:val="24"/>
+        </w:rPr>
+        <w:t>The most common method of avoiding format string vulnerabilities is to never allow the use of a string as an input. If that cannot be avoided, we can extract the format specifiers out from the string to “</w:t>
+      </w:r>
+      <w:r>
+        <w:rPr>
+          <w:sz w:val="24"/>
+          <w:szCs w:val="24"/>
+        </w:rPr>
+        <w:t>sterilize</w:t>
+      </w:r>
+      <w:r>
+        <w:rPr>
+          <w:sz w:val="24"/>
+          <w:szCs w:val="24"/>
+        </w:rPr>
+        <w:t xml:space="preserve">” it </w:t>
+      </w:r>
     </w:p>
     <w:sectPr>
       <w:pgSz w:w="11906" w:h="16838"/>
@@ -2300,6 +3627,17 @@
     <w:basedOn w:val="DefaultParagraphFont"/>
     <w:rsid w:val="00661273"/>
   </w:style>
+  <w:style w:type="character" w:customStyle="1" w:styleId="sc61">
+    <w:name w:val="sc61"/>
+    <w:basedOn w:val="DefaultParagraphFont"/>
+    <w:rsid w:val="00A605AE"/>
+    <w:rPr>
+      <w:rFonts w:ascii="Courier New" w:hAnsi="Courier New" w:cs="Courier New" w:hint="default"/>
+      <w:color w:val="808080"/>
+      <w:sz w:val="20"/>
+      <w:szCs w:val="20"/>
+    </w:rPr>
+  </w:style>
 </w:styles>
 </file>
 

</xml_diff>